<commit_message>
Edited the third report
</commit_message>
<xml_diff>
--- a/Lr3/Отчёт ЛР3 ИКТ.docx
+++ b/Lr3/Отчёт ЛР3 ИКТ.docx
@@ -635,6 +635,205 @@
                     <a:xfrm>
                       <a:off x="0" y="0"/>
                       <a:ext cx="4923809" cy="1600000"/>
+                    </a:xfrm>
+                    <a:prstGeom prst="rect">
+                      <a:avLst/>
+                    </a:prstGeom>
+                  </pic:spPr>
+                </pic:pic>
+              </a:graphicData>
+            </a:graphic>
+          </wp:inline>
+        </w:drawing>
+      </w:r>
+    </w:p>
+    <w:p>
+      <w:r>
+        <w:t xml:space="preserve">Перекидываем папки с отчётами в рабочую папку и добавляем в </w:t>
+      </w:r>
+      <w:proofErr w:type="spellStart"/>
+      <w:r>
+        <w:t>git</w:t>
+      </w:r>
+      <w:proofErr w:type="spellEnd"/>
+    </w:p>
+    <w:p>
+      <w:r>
+        <w:rPr>
+          <w:noProof/>
+        </w:rPr>
+        <w:drawing>
+          <wp:inline distT="0" distB="0" distL="0" distR="0" wp14:anchorId="280D9E1F" wp14:editId="7D800E28">
+            <wp:extent cx="5940425" cy="2804160"/>
+            <wp:effectExtent l="0" t="0" r="3175" b="0"/>
+            <wp:docPr id="3" name="Рисунок 3"/>
+            <wp:cNvGraphicFramePr>
+              <a:graphicFrameLocks xmlns:a="http://schemas.openxmlformats.org/drawingml/2006/main" noChangeAspect="1"/>
+            </wp:cNvGraphicFramePr>
+            <a:graphic xmlns:a="http://schemas.openxmlformats.org/drawingml/2006/main">
+              <a:graphicData uri="http://schemas.openxmlformats.org/drawingml/2006/picture">
+                <pic:pic xmlns:pic="http://schemas.openxmlformats.org/drawingml/2006/picture">
+                  <pic:nvPicPr>
+                    <pic:cNvPr id="1" name=""/>
+                    <pic:cNvPicPr/>
+                  </pic:nvPicPr>
+                  <pic:blipFill>
+                    <a:blip r:embed="rId6"/>
+                    <a:stretch>
+                      <a:fillRect/>
+                    </a:stretch>
+                  </pic:blipFill>
+                  <pic:spPr>
+                    <a:xfrm>
+                      <a:off x="0" y="0"/>
+                      <a:ext cx="5940425" cy="2804160"/>
+                    </a:xfrm>
+                    <a:prstGeom prst="rect">
+                      <a:avLst/>
+                    </a:prstGeom>
+                  </pic:spPr>
+                </pic:pic>
+              </a:graphicData>
+            </a:graphic>
+          </wp:inline>
+        </w:drawing>
+      </w:r>
+    </w:p>
+    <w:p>
+      <w:r>
+        <w:t>Коммитим изменения</w:t>
+      </w:r>
+    </w:p>
+    <w:p>
+      <w:r>
+        <w:rPr>
+          <w:noProof/>
+        </w:rPr>
+        <w:lastRenderedPageBreak/>
+        <w:drawing>
+          <wp:inline distT="0" distB="0" distL="0" distR="0" wp14:anchorId="5D391BE6" wp14:editId="54B76831">
+            <wp:extent cx="5940425" cy="3201035"/>
+            <wp:effectExtent l="0" t="0" r="3175" b="0"/>
+            <wp:docPr id="4" name="Рисунок 4"/>
+            <wp:cNvGraphicFramePr>
+              <a:graphicFrameLocks xmlns:a="http://schemas.openxmlformats.org/drawingml/2006/main" noChangeAspect="1"/>
+            </wp:cNvGraphicFramePr>
+            <a:graphic xmlns:a="http://schemas.openxmlformats.org/drawingml/2006/main">
+              <a:graphicData uri="http://schemas.openxmlformats.org/drawingml/2006/picture">
+                <pic:pic xmlns:pic="http://schemas.openxmlformats.org/drawingml/2006/picture">
+                  <pic:nvPicPr>
+                    <pic:cNvPr id="1" name=""/>
+                    <pic:cNvPicPr/>
+                  </pic:nvPicPr>
+                  <pic:blipFill>
+                    <a:blip r:embed="rId7"/>
+                    <a:stretch>
+                      <a:fillRect/>
+                    </a:stretch>
+                  </pic:blipFill>
+                  <pic:spPr>
+                    <a:xfrm>
+                      <a:off x="0" y="0"/>
+                      <a:ext cx="5940425" cy="3201035"/>
+                    </a:xfrm>
+                    <a:prstGeom prst="rect">
+                      <a:avLst/>
+                    </a:prstGeom>
+                  </pic:spPr>
+                </pic:pic>
+              </a:graphicData>
+            </a:graphic>
+          </wp:inline>
+        </w:drawing>
+      </w:r>
+    </w:p>
+    <w:p>
+      <w:r>
+        <w:t>Пушим изменения в репозиторий</w:t>
+      </w:r>
+    </w:p>
+    <w:p>
+      <w:r>
+        <w:rPr>
+          <w:noProof/>
+        </w:rPr>
+        <w:drawing>
+          <wp:inline distT="0" distB="0" distL="0" distR="0" wp14:anchorId="1F9CB622" wp14:editId="57430D25">
+            <wp:extent cx="5940425" cy="3741420"/>
+            <wp:effectExtent l="0" t="0" r="3175" b="0"/>
+            <wp:docPr id="5" name="Рисунок 5"/>
+            <wp:cNvGraphicFramePr>
+              <a:graphicFrameLocks xmlns:a="http://schemas.openxmlformats.org/drawingml/2006/main" noChangeAspect="1"/>
+            </wp:cNvGraphicFramePr>
+            <a:graphic xmlns:a="http://schemas.openxmlformats.org/drawingml/2006/main">
+              <a:graphicData uri="http://schemas.openxmlformats.org/drawingml/2006/picture">
+                <pic:pic xmlns:pic="http://schemas.openxmlformats.org/drawingml/2006/picture">
+                  <pic:nvPicPr>
+                    <pic:cNvPr id="1" name=""/>
+                    <pic:cNvPicPr/>
+                  </pic:nvPicPr>
+                  <pic:blipFill>
+                    <a:blip r:embed="rId8"/>
+                    <a:stretch>
+                      <a:fillRect/>
+                    </a:stretch>
+                  </pic:blipFill>
+                  <pic:spPr>
+                    <a:xfrm>
+                      <a:off x="0" y="0"/>
+                      <a:ext cx="5940425" cy="3741420"/>
+                    </a:xfrm>
+                    <a:prstGeom prst="rect">
+                      <a:avLst/>
+                    </a:prstGeom>
+                  </pic:spPr>
+                </pic:pic>
+              </a:graphicData>
+            </a:graphic>
+          </wp:inline>
+        </w:drawing>
+      </w:r>
+    </w:p>
+    <w:p>
+      <w:proofErr w:type="spellStart"/>
+      <w:r>
+        <w:t>Пуллим</w:t>
+      </w:r>
+      <w:proofErr w:type="spellEnd"/>
+      <w:r>
+        <w:t xml:space="preserve"> изменения</w:t>
+      </w:r>
+    </w:p>
+    <w:p>
+      <w:r>
+        <w:rPr>
+          <w:noProof/>
+        </w:rPr>
+        <w:drawing>
+          <wp:inline distT="0" distB="0" distL="0" distR="0" wp14:anchorId="28B5595B" wp14:editId="5031CCCD">
+            <wp:extent cx="5828571" cy="447619"/>
+            <wp:effectExtent l="0" t="0" r="1270" b="0"/>
+            <wp:docPr id="6" name="Рисунок 6"/>
+            <wp:cNvGraphicFramePr>
+              <a:graphicFrameLocks xmlns:a="http://schemas.openxmlformats.org/drawingml/2006/main" noChangeAspect="1"/>
+            </wp:cNvGraphicFramePr>
+            <a:graphic xmlns:a="http://schemas.openxmlformats.org/drawingml/2006/main">
+              <a:graphicData uri="http://schemas.openxmlformats.org/drawingml/2006/picture">
+                <pic:pic xmlns:pic="http://schemas.openxmlformats.org/drawingml/2006/picture">
+                  <pic:nvPicPr>
+                    <pic:cNvPr id="1" name=""/>
+                    <pic:cNvPicPr/>
+                  </pic:nvPicPr>
+                  <pic:blipFill>
+                    <a:blip r:embed="rId9"/>
+                    <a:stretch>
+                      <a:fillRect/>
+                    </a:stretch>
+                  </pic:blipFill>
+                  <pic:spPr>
+                    <a:xfrm>
+                      <a:off x="0" y="0"/>
+                      <a:ext cx="5828571" cy="447619"/>
                     </a:xfrm>
                     <a:prstGeom prst="rect">
                       <a:avLst/>

</xml_diff>